<commit_message>
Thesis Payment Procedure added
</commit_message>
<xml_diff>
--- a/HowToGradFromMSc.docx
+++ b/HowToGradFromMSc.docx
@@ -1,6 +1,6 @@
 
 <file path=word/document.xml><?xml version="1.0" encoding="utf-8"?>
-<w:document xmlns:wpc="http://schemas.microsoft.com/office/word/2010/wordprocessingCanvas" xmlns:cx="http://schemas.microsoft.com/office/drawing/2014/chartex" xmlns:cx1="http://schemas.microsoft.com/office/drawing/2015/9/8/chartex" xmlns:mc="http://schemas.openxmlformats.org/markup-compatibility/2006" xmlns:o="urn:schemas-microsoft-com:office:office" xmlns:r="http://schemas.openxmlformats.org/officeDocument/2006/relationships" xmlns:m="http://schemas.openxmlformats.org/officeDocument/2006/math" xmlns:v="urn:schemas-microsoft-com:vml" xmlns:wp14="http://schemas.microsoft.com/office/word/2010/wordprocessingDrawing" xmlns:wp="http://schemas.openxmlformats.org/drawingml/2006/wordprocessingDrawing" xmlns:w10="urn:schemas-microsoft-com:office:word" xmlns:w="http://schemas.openxmlformats.org/wordprocessingml/2006/main" xmlns:w14="http://schemas.microsoft.com/office/word/2010/wordml" xmlns:w15="http://schemas.microsoft.com/office/word/2012/wordml" xmlns:w16se="http://schemas.microsoft.com/office/word/2015/wordml/symex" xmlns:wpg="http://schemas.microsoft.com/office/word/2010/wordprocessingGroup" xmlns:wpi="http://schemas.microsoft.com/office/word/2010/wordprocessingInk" xmlns:wne="http://schemas.microsoft.com/office/word/2006/wordml" xmlns:wps="http://schemas.microsoft.com/office/word/2010/wordprocessingShape" mc:Ignorable="w14 w15 w16se wp14">
+<w:document xmlns:wpc="http://schemas.microsoft.com/office/word/2010/wordprocessingCanvas" xmlns:mc="http://schemas.openxmlformats.org/markup-compatibility/2006" xmlns:o="urn:schemas-microsoft-com:office:office" xmlns:r="http://schemas.openxmlformats.org/officeDocument/2006/relationships" xmlns:m="http://schemas.openxmlformats.org/officeDocument/2006/math" xmlns:v="urn:schemas-microsoft-com:vml" xmlns:wp14="http://schemas.microsoft.com/office/word/2010/wordprocessingDrawing" xmlns:wp="http://schemas.openxmlformats.org/drawingml/2006/wordprocessingDrawing" xmlns:w10="urn:schemas-microsoft-com:office:word" xmlns:w="http://schemas.openxmlformats.org/wordprocessingml/2006/main" xmlns:w14="http://schemas.microsoft.com/office/word/2010/wordml" xmlns:wpg="http://schemas.microsoft.com/office/word/2010/wordprocessingGroup" xmlns:wpi="http://schemas.microsoft.com/office/word/2010/wordprocessingInk" xmlns:wne="http://schemas.microsoft.com/office/word/2006/wordml" xmlns:wps="http://schemas.microsoft.com/office/word/2010/wordprocessingShape" mc:Ignorable="w14 wp14">
   <w:body>
     <w:p>
       <w:pPr>
@@ -48,7 +48,7 @@
         </w:rPr>
         <w:t xml:space="preserve">(خاطرات </w:t>
       </w:r>
-      <w:hyperlink r:id="rId4" w:history="1">
+      <w:hyperlink r:id="rId5" w:history="1">
         <w:r>
           <w:rPr>
             <w:rStyle w:val="Hyperlink"/>
@@ -135,7 +135,7 @@
         </w:rPr>
         <w:t xml:space="preserve">(*توجه: سعی شده که در لینک فرم‌ها هم از سایت دانشکده استفاده بشه اما ممکنه به دلیل فارسی‌بودن آدرس لینک‌ها یا تغییرات سایت دانشکده، لینک‌ها فعال نباشند. می‌تونید همه لینک‌ها رو از </w:t>
       </w:r>
-      <w:hyperlink r:id="rId5" w:history="1">
+      <w:hyperlink r:id="rId6" w:history="1">
         <w:r>
           <w:rPr>
             <w:rStyle w:val="Hyperlink"/>
@@ -190,7 +190,7 @@
         </w:rPr>
         <w:t xml:space="preserve">از پروژه خود دفاع کنید. (روند اخذ مجوز دفاع و جزئیات کار رو می‌تونید از استاد راهنما و کارشناس تحصیلات تکمیلی، خانم سبزعلی بپرسید.) نمره شما بعد از حدود یک هفته در پرتال ثبت می‌شود. در این مدت می‌تونید اصلاحات پایان‌نامه رو انجام بدید و کارهای مربوط به دفاع رو تکمیل کنید. دقت کنید که موقع نوشتن پایان‌نامه از </w:t>
       </w:r>
-      <w:hyperlink r:id="rId6" w:history="1">
+      <w:hyperlink r:id="rId7" w:history="1">
         <w:r>
           <w:rPr>
             <w:rStyle w:val="Hyperlink"/>
@@ -275,7 +275,7 @@
         </w:rPr>
         <w:t xml:space="preserve">بلافاصله بعد از دفاعتون می‌تونید تسویه حساب تغذیه و معاونت دانشجویی رو انجام بدین. اگه میخواید از سلف یا خوابگاه استفاده کنید، عجله نکنید. به سایت </w:t>
       </w:r>
-      <w:hyperlink r:id="rId7" w:history="1">
+      <w:hyperlink r:id="rId8" w:history="1">
         <w:r>
           <w:rPr>
             <w:rStyle w:val="Hyperlink"/>
@@ -308,7 +308,7 @@
           <w:lang w:bidi="fa-IR"/>
         </w:rPr>
       </w:pPr>
-      <w:hyperlink r:id="rId8" w:history="1">
+      <w:hyperlink r:id="rId9" w:history="1">
         <w:r>
           <w:rPr>
             <w:rStyle w:val="Hyperlink"/>
@@ -331,7 +331,7 @@
         </w:rPr>
         <w:t xml:space="preserve"> رو پرینت کنید. مرکز کامپیوتر که همون سایته، برید پیش خانم حسنی امضا می‌کنن. کمد دانشجویی هم که نداشتیم ولی برید پیش آقای ورمرزیار (اتاق سمت چپ آبدارخونه، پارتیشن دوم) و براتون امضا می‌کنن. کتابخونه دانشکده هم خالی بمونه. همراه با دو نسخه صحافی‌شده به استاد راهنما مراجعه کنید. یه نسخه رو که به همراه سی دی پایان‌نامه و نرم‌افزار پروژه تحویل بدید. یه نسخه دیگه رو بگید که </w:t>
       </w:r>
-      <w:hyperlink r:id="rId9" w:history="1">
+      <w:hyperlink r:id="rId10" w:history="1">
         <w:r>
           <w:rPr>
             <w:rStyle w:val="Hyperlink"/>
@@ -354,7 +354,7 @@
         </w:rPr>
         <w:t xml:space="preserve"> رو امضا کنند (قبل از تعهد اصالت اثر باید اون فرم رو توی پایان‌نامه‌تون گذاشته باشید). </w:t>
       </w:r>
-      <w:hyperlink r:id="rId10" w:history="1">
+      <w:hyperlink r:id="rId11" w:history="1">
         <w:r>
           <w:rPr>
             <w:rStyle w:val="Hyperlink"/>
@@ -375,9 +375,59 @@
           <w:rtl/>
           <w:lang w:bidi="fa-IR"/>
         </w:rPr>
-        <w:t xml:space="preserve"> رو چاپ کنید و به انضمام فاکتور صحافی و هزینه‌های دیگه به استاد راهنما بدید که امضا کنند. </w:t>
-      </w:r>
-      <w:hyperlink r:id="rId11" w:history="1">
+        <w:t xml:space="preserve"> رو چاپ کنید و به انضمام فاکتور صحافی و هزینه‌های دیگه به استاد راهنما بدید که امضا کنند</w:t>
+      </w:r>
+      <w:r>
+        <w:rPr>
+          <w:rFonts w:hint="cs"/>
+          <w:sz w:val="22"/>
+          <w:szCs w:val="24"/>
+          <w:rtl/>
+          <w:lang w:bidi="fa-IR"/>
+        </w:rPr>
+        <w:t xml:space="preserve"> (بعد از حدود یک‌ ماه از پایان مراحل</w:t>
+      </w:r>
+      <w:r>
+        <w:rPr>
+          <w:rFonts w:hint="cs"/>
+          <w:sz w:val="22"/>
+          <w:szCs w:val="24"/>
+          <w:rtl/>
+          <w:lang w:bidi="fa-IR"/>
+        </w:rPr>
+        <w:t xml:space="preserve"> فراغت با آقای نریمانی 64545441 </w:t>
+      </w:r>
+      <w:r>
+        <w:rPr>
+          <w:rFonts w:hint="cs"/>
+          <w:sz w:val="22"/>
+          <w:szCs w:val="24"/>
+          <w:rtl/>
+          <w:lang w:bidi="fa-IR"/>
+        </w:rPr>
+        <w:t xml:space="preserve">واحد پرداخت </w:t>
+      </w:r>
+      <w:r>
+        <w:rPr>
+          <w:rFonts w:hint="cs"/>
+          <w:sz w:val="22"/>
+          <w:szCs w:val="24"/>
+          <w:rtl/>
+          <w:lang w:bidi="fa-IR"/>
+        </w:rPr>
+        <w:t>دانشگاه تماس بگیرید)</w:t>
+      </w:r>
+      <w:r>
+        <w:rPr>
+          <w:rFonts w:hint="cs"/>
+          <w:sz w:val="22"/>
+          <w:szCs w:val="24"/>
+          <w:rtl/>
+          <w:lang w:bidi="fa-IR"/>
+        </w:rPr>
+        <w:t xml:space="preserve">. </w:t>
+      </w:r>
+      <w:hyperlink r:id="rId12" w:history="1">
         <w:r>
           <w:rPr>
             <w:rStyle w:val="Hyperlink"/>
@@ -400,41 +450,8 @@
         </w:rPr>
         <w:t xml:space="preserve"> رو هم به امضای استاد برسونید.</w:t>
       </w:r>
-    </w:p>
-    <w:p>
-      <w:pPr>
-        <w:bidi/>
-        <w:jc w:val="both"/>
-        <w:rPr>
-          <w:sz w:val="22"/>
-          <w:szCs w:val="24"/>
-          <w:rtl/>
-          <w:lang w:bidi="fa-IR"/>
-        </w:rPr>
-      </w:pPr>
-      <w:r>
-        <w:rPr>
-          <w:rFonts w:hint="cs"/>
-          <w:sz w:val="22"/>
-          <w:szCs w:val="24"/>
-          <w:rtl/>
-          <w:lang w:bidi="fa-IR"/>
-        </w:rPr>
-        <w:lastRenderedPageBreak/>
-        <w:t>فرم تحویل نرم‌افزار پروژه امضاشده رو به همراه یه سی دی پایان‌نامه و نرم‌افزار پروژه و فرم درخواست پرداخت هزینه امضاشده رو تحو</w:t>
-      </w:r>
       <w:bookmarkStart w:id="0" w:name="_GoBack"/>
       <w:bookmarkEnd w:id="0"/>
-      <w:r>
-        <w:rPr>
-          <w:rFonts w:hint="cs"/>
-          <w:sz w:val="22"/>
-          <w:szCs w:val="24"/>
-          <w:rtl/>
-          <w:lang w:bidi="fa-IR"/>
-        </w:rPr>
-        <w:t xml:space="preserve">یل خانم سلیمانی (دفتر پژوهشی دانشکده، اتاق سمت چپ آبدارخونه، پارتیشن آخر) بدید. </w:t>
-      </w:r>
     </w:p>
     <w:p>
       <w:pPr>
@@ -455,6 +472,29 @@
           <w:rtl/>
           <w:lang w:bidi="fa-IR"/>
         </w:rPr>
+        <w:lastRenderedPageBreak/>
+        <w:t xml:space="preserve">فرم تحویل نرم‌افزار پروژه امضاشده رو به همراه یه سی دی پایان‌نامه و نرم‌افزار پروژه و فرم درخواست پرداخت هزینه امضاشده رو تحویل خانم سلیمانی (دفتر پژوهشی دانشکده، اتاق سمت چپ آبدارخونه، پارتیشن آخر) بدید. </w:t>
+      </w:r>
+    </w:p>
+    <w:p>
+      <w:pPr>
+        <w:bidi/>
+        <w:jc w:val="both"/>
+        <w:rPr>
+          <w:sz w:val="22"/>
+          <w:szCs w:val="24"/>
+          <w:rtl/>
+          <w:lang w:bidi="fa-IR"/>
+        </w:rPr>
+      </w:pPr>
+      <w:r>
+        <w:rPr>
+          <w:rFonts w:hint="cs"/>
+          <w:sz w:val="22"/>
+          <w:szCs w:val="24"/>
+          <w:rtl/>
+          <w:lang w:bidi="fa-IR"/>
+        </w:rPr>
         <w:t xml:space="preserve">نسخه‌های داورها رو هم بهشون بدید و امضاشون رو هم روی فرم تسویه حساب و هم روی نسخه صحافی‌شده که قبلا استاد راهنما هم امضا کرده بگیرید. </w:t>
       </w:r>
     </w:p>
@@ -479,7 +519,7 @@
         </w:rPr>
         <w:t xml:space="preserve">فرم تسویه حساب دانشکده رو که امضاهاش تکمیل شد به همراه </w:t>
       </w:r>
-      <w:hyperlink r:id="rId12" w:history="1">
+      <w:hyperlink r:id="rId13" w:history="1">
         <w:r>
           <w:rPr>
             <w:rStyle w:val="Hyperlink"/>
@@ -489,29 +529,7 @@
             <w:rtl/>
             <w:lang w:bidi="fa-IR"/>
           </w:rPr>
-          <w:t>فرم اطلاعات آل</w:t>
-        </w:r>
-        <w:r>
-          <w:rPr>
-            <w:rStyle w:val="Hyperlink"/>
-            <w:rFonts w:hint="cs"/>
-            <w:sz w:val="22"/>
-            <w:szCs w:val="24"/>
-            <w:rtl/>
-            <w:lang w:bidi="fa-IR"/>
-          </w:rPr>
-          <w:t>ب</w:t>
-        </w:r>
-        <w:r>
-          <w:rPr>
-            <w:rStyle w:val="Hyperlink"/>
-            <w:rFonts w:hint="cs"/>
-            <w:sz w:val="22"/>
-            <w:szCs w:val="24"/>
-            <w:rtl/>
-            <w:lang w:bidi="fa-IR"/>
-          </w:rPr>
-          <w:t>وم فارغ‌التحصیلان</w:t>
+          <w:t>فرم اطلاعات آلبوم فارغ‌التحصیلان</w:t>
         </w:r>
       </w:hyperlink>
       <w:r>
@@ -564,7 +582,7 @@
         </w:rPr>
         <w:t xml:space="preserve"> به </w:t>
       </w:r>
-      <w:hyperlink r:id="rId13" w:history="1">
+      <w:hyperlink r:id="rId14" w:history="1">
         <w:r>
           <w:rPr>
             <w:rStyle w:val="Hyperlink"/>
@@ -587,7 +605,7 @@
         </w:rPr>
         <w:t xml:space="preserve"> برید و دقیقا طبق </w:t>
       </w:r>
-      <w:hyperlink r:id="rId14" w:history="1">
+      <w:hyperlink r:id="rId15" w:history="1">
         <w:r>
           <w:rPr>
             <w:rStyle w:val="Hyperlink"/>
@@ -610,7 +628,7 @@
         </w:rPr>
         <w:t xml:space="preserve">، پایان‌نامه‌تون رو ایندکس کنید. نسخه صحافی‌شده پایان‌نامه که امضای اساتید راهنما و داور گرفته شده به همراه سی دی (دقیقا مطابق با </w:t>
       </w:r>
-      <w:hyperlink r:id="rId15" w:history="1">
+      <w:hyperlink r:id="rId16" w:history="1">
         <w:r>
           <w:rPr>
             <w:rStyle w:val="Hyperlink"/>
@@ -863,7 +881,7 @@
         </w:rPr>
         <w:t xml:space="preserve">طبق پیگیری‌هایی که شد، قرار بر این هست که به زودی بخشی از این مراحل غیرحضوری بشه. در صورتی که مایل بودید این فایل رو تکمیل کنید، به </w:t>
       </w:r>
-      <w:hyperlink r:id="rId16" w:history="1">
+      <w:hyperlink r:id="rId17" w:history="1">
         <w:r>
           <w:rPr>
             <w:rStyle w:val="Hyperlink"/>
@@ -914,7 +932,7 @@
 </file>
 
 <file path=word/styles.xml><?xml version="1.0" encoding="utf-8"?>
-<w:styles xmlns:mc="http://schemas.openxmlformats.org/markup-compatibility/2006" xmlns:r="http://schemas.openxmlformats.org/officeDocument/2006/relationships" xmlns:w="http://schemas.openxmlformats.org/wordprocessingml/2006/main" xmlns:w14="http://schemas.microsoft.com/office/word/2010/wordml" xmlns:w15="http://schemas.microsoft.com/office/word/2012/wordml" xmlns:w16se="http://schemas.microsoft.com/office/word/2015/wordml/symex" mc:Ignorable="w14 w15 w16se">
+<w:styles xmlns:mc="http://schemas.openxmlformats.org/markup-compatibility/2006" xmlns:r="http://schemas.openxmlformats.org/officeDocument/2006/relationships" xmlns:w="http://schemas.openxmlformats.org/wordprocessingml/2006/main" xmlns:w14="http://schemas.microsoft.com/office/word/2010/wordml" mc:Ignorable="w14">
   <w:docDefaults>
     <w:rPrDefault>
       <w:rPr>
@@ -930,378 +948,357 @@
       </w:pPr>
     </w:pPrDefault>
   </w:docDefaults>
-  <w:latentStyles w:defLockedState="0" w:defUIPriority="99" w:defSemiHidden="0" w:defUnhideWhenUsed="0" w:defQFormat="0" w:count="371">
-    <w:lsdException w:name="Normal" w:uiPriority="0" w:qFormat="1"/>
-    <w:lsdException w:name="heading 1" w:uiPriority="9" w:qFormat="1"/>
-    <w:lsdException w:name="heading 2" w:semiHidden="1" w:uiPriority="9" w:unhideWhenUsed="1" w:qFormat="1"/>
-    <w:lsdException w:name="heading 3" w:semiHidden="1" w:uiPriority="9" w:unhideWhenUsed="1" w:qFormat="1"/>
-    <w:lsdException w:name="heading 4" w:semiHidden="1" w:uiPriority="9" w:unhideWhenUsed="1" w:qFormat="1"/>
-    <w:lsdException w:name="heading 5" w:semiHidden="1" w:uiPriority="9" w:unhideWhenUsed="1" w:qFormat="1"/>
-    <w:lsdException w:name="heading 6" w:semiHidden="1" w:uiPriority="9" w:unhideWhenUsed="1" w:qFormat="1"/>
-    <w:lsdException w:name="heading 7" w:semiHidden="1" w:uiPriority="9" w:unhideWhenUsed="1" w:qFormat="1"/>
-    <w:lsdException w:name="heading 8" w:semiHidden="1" w:uiPriority="9" w:unhideWhenUsed="1" w:qFormat="1"/>
-    <w:lsdException w:name="heading 9" w:semiHidden="1" w:uiPriority="9" w:unhideWhenUsed="1" w:qFormat="1"/>
-    <w:lsdException w:name="index 1" w:semiHidden="1" w:unhideWhenUsed="1"/>
-    <w:lsdException w:name="index 2" w:semiHidden="1" w:unhideWhenUsed="1"/>
-    <w:lsdException w:name="index 3" w:semiHidden="1" w:unhideWhenUsed="1"/>
-    <w:lsdException w:name="index 4" w:semiHidden="1" w:unhideWhenUsed="1"/>
-    <w:lsdException w:name="index 5" w:semiHidden="1" w:unhideWhenUsed="1"/>
-    <w:lsdException w:name="index 6" w:semiHidden="1" w:unhideWhenUsed="1"/>
-    <w:lsdException w:name="index 7" w:semiHidden="1" w:unhideWhenUsed="1"/>
-    <w:lsdException w:name="index 8" w:semiHidden="1" w:unhideWhenUsed="1"/>
-    <w:lsdException w:name="index 9" w:semiHidden="1" w:unhideWhenUsed="1"/>
-    <w:lsdException w:name="toc 1" w:semiHidden="1" w:uiPriority="39" w:unhideWhenUsed="1"/>
-    <w:lsdException w:name="toc 2" w:semiHidden="1" w:uiPriority="39" w:unhideWhenUsed="1"/>
-    <w:lsdException w:name="toc 3" w:semiHidden="1" w:uiPriority="39" w:unhideWhenUsed="1"/>
-    <w:lsdException w:name="toc 4" w:semiHidden="1" w:uiPriority="39" w:unhideWhenUsed="1"/>
-    <w:lsdException w:name="toc 5" w:semiHidden="1" w:uiPriority="39" w:unhideWhenUsed="1"/>
-    <w:lsdException w:name="toc 6" w:semiHidden="1" w:uiPriority="39" w:unhideWhenUsed="1"/>
-    <w:lsdException w:name="toc 7" w:semiHidden="1" w:uiPriority="39" w:unhideWhenUsed="1"/>
-    <w:lsdException w:name="toc 8" w:semiHidden="1" w:uiPriority="39" w:unhideWhenUsed="1"/>
-    <w:lsdException w:name="toc 9" w:semiHidden="1" w:uiPriority="39" w:unhideWhenUsed="1"/>
-    <w:lsdException w:name="Normal Indent" w:semiHidden="1" w:unhideWhenUsed="1"/>
-    <w:lsdException w:name="footnote text" w:semiHidden="1" w:unhideWhenUsed="1"/>
-    <w:lsdException w:name="annotation text" w:semiHidden="1" w:unhideWhenUsed="1"/>
-    <w:lsdException w:name="header" w:semiHidden="1" w:unhideWhenUsed="1"/>
-    <w:lsdException w:name="footer" w:semiHidden="1" w:unhideWhenUsed="1"/>
-    <w:lsdException w:name="index heading" w:semiHidden="1" w:unhideWhenUsed="1"/>
-    <w:lsdException w:name="caption" w:semiHidden="1" w:uiPriority="35" w:unhideWhenUsed="1" w:qFormat="1"/>
-    <w:lsdException w:name="table of figures" w:semiHidden="1" w:unhideWhenUsed="1"/>
-    <w:lsdException w:name="envelope address" w:semiHidden="1" w:unhideWhenUsed="1"/>
-    <w:lsdException w:name="envelope return" w:semiHidden="1" w:unhideWhenUsed="1"/>
-    <w:lsdException w:name="footnote reference" w:semiHidden="1" w:unhideWhenUsed="1"/>
-    <w:lsdException w:name="annotation reference" w:semiHidden="1" w:unhideWhenUsed="1"/>
-    <w:lsdException w:name="line number" w:semiHidden="1" w:unhideWhenUsed="1"/>
-    <w:lsdException w:name="page number" w:semiHidden="1" w:unhideWhenUsed="1"/>
-    <w:lsdException w:name="endnote reference" w:semiHidden="1" w:unhideWhenUsed="1"/>
-    <w:lsdException w:name="endnote text" w:semiHidden="1" w:unhideWhenUsed="1"/>
-    <w:lsdException w:name="table of authorities" w:semiHidden="1" w:unhideWhenUsed="1"/>
-    <w:lsdException w:name="macro" w:semiHidden="1" w:unhideWhenUsed="1"/>
-    <w:lsdException w:name="toa heading" w:semiHidden="1" w:unhideWhenUsed="1"/>
-    <w:lsdException w:name="List" w:semiHidden="1" w:unhideWhenUsed="1"/>
-    <w:lsdException w:name="List Bullet" w:semiHidden="1" w:unhideWhenUsed="1"/>
-    <w:lsdException w:name="List Number" w:semiHidden="1" w:unhideWhenUsed="1"/>
-    <w:lsdException w:name="List 2" w:semiHidden="1" w:unhideWhenUsed="1"/>
-    <w:lsdException w:name="List 3" w:semiHidden="1" w:unhideWhenUsed="1"/>
-    <w:lsdException w:name="List 4" w:semiHidden="1" w:unhideWhenUsed="1"/>
-    <w:lsdException w:name="List 5" w:semiHidden="1" w:unhideWhenUsed="1"/>
-    <w:lsdException w:name="List Bullet 2" w:semiHidden="1" w:unhideWhenUsed="1"/>
-    <w:lsdException w:name="List Bullet 3" w:semiHidden="1" w:unhideWhenUsed="1"/>
-    <w:lsdException w:name="List Bullet 4" w:semiHidden="1" w:unhideWhenUsed="1"/>
-    <w:lsdException w:name="List Bullet 5" w:semiHidden="1" w:unhideWhenUsed="1"/>
-    <w:lsdException w:name="List Number 2" w:semiHidden="1" w:unhideWhenUsed="1"/>
-    <w:lsdException w:name="List Number 3" w:semiHidden="1" w:unhideWhenUsed="1"/>
-    <w:lsdException w:name="List Number 4" w:semiHidden="1" w:unhideWhenUsed="1"/>
-    <w:lsdException w:name="List Number 5" w:semiHidden="1" w:unhideWhenUsed="1"/>
-    <w:lsdException w:name="Title" w:uiPriority="10" w:qFormat="1"/>
-    <w:lsdException w:name="Closing" w:semiHidden="1" w:unhideWhenUsed="1"/>
-    <w:lsdException w:name="Signature" w:semiHidden="1" w:unhideWhenUsed="1"/>
-    <w:lsdException w:name="Default Paragraph Font" w:semiHidden="1" w:uiPriority="1" w:unhideWhenUsed="1"/>
-    <w:lsdException w:name="Body Text" w:semiHidden="1" w:unhideWhenUsed="1"/>
-    <w:lsdException w:name="Body Text Indent" w:semiHidden="1" w:unhideWhenUsed="1"/>
-    <w:lsdException w:name="List Continue" w:semiHidden="1" w:unhideWhenUsed="1"/>
-    <w:lsdException w:name="List Continue 2" w:semiHidden="1" w:unhideWhenUsed="1"/>
-    <w:lsdException w:name="List Continue 3" w:semiHidden="1" w:unhideWhenUsed="1"/>
-    <w:lsdException w:name="List Continue 4" w:semiHidden="1" w:unhideWhenUsed="1"/>
-    <w:lsdException w:name="List Continue 5" w:semiHidden="1" w:unhideWhenUsed="1"/>
-    <w:lsdException w:name="Message Header" w:semiHidden="1" w:unhideWhenUsed="1"/>
-    <w:lsdException w:name="Subtitle" w:uiPriority="11" w:qFormat="1"/>
-    <w:lsdException w:name="Salutation" w:semiHidden="1" w:unhideWhenUsed="1"/>
-    <w:lsdException w:name="Date" w:semiHidden="1" w:unhideWhenUsed="1"/>
-    <w:lsdException w:name="Body Text First Indent" w:semiHidden="1" w:unhideWhenUsed="1"/>
-    <w:lsdException w:name="Body Text First Indent 2" w:semiHidden="1" w:unhideWhenUsed="1"/>
-    <w:lsdException w:name="Note Heading" w:semiHidden="1" w:unhideWhenUsed="1"/>
-    <w:lsdException w:name="Body Text 2" w:semiHidden="1" w:unhideWhenUsed="1"/>
-    <w:lsdException w:name="Body Text 3" w:semiHidden="1" w:unhideWhenUsed="1"/>
-    <w:lsdException w:name="Body Text Indent 2" w:semiHidden="1" w:unhideWhenUsed="1"/>
-    <w:lsdException w:name="Body Text Indent 3" w:semiHidden="1" w:unhideWhenUsed="1"/>
-    <w:lsdException w:name="Block Text" w:semiHidden="1" w:unhideWhenUsed="1"/>
-    <w:lsdException w:name="Hyperlink" w:semiHidden="1" w:unhideWhenUsed="1"/>
-    <w:lsdException w:name="FollowedHyperlink" w:semiHidden="1" w:unhideWhenUsed="1"/>
-    <w:lsdException w:name="Strong" w:uiPriority="22" w:qFormat="1"/>
-    <w:lsdException w:name="Emphasis" w:uiPriority="20" w:qFormat="1"/>
-    <w:lsdException w:name="Document Map" w:semiHidden="1" w:unhideWhenUsed="1"/>
-    <w:lsdException w:name="Plain Text" w:semiHidden="1" w:unhideWhenUsed="1"/>
-    <w:lsdException w:name="E-mail Signature" w:semiHidden="1" w:unhideWhenUsed="1"/>
-    <w:lsdException w:name="HTML Top of Form" w:semiHidden="1" w:unhideWhenUsed="1"/>
-    <w:lsdException w:name="HTML Bottom of Form" w:semiHidden="1" w:unhideWhenUsed="1"/>
-    <w:lsdException w:name="Normal (Web)" w:semiHidden="1" w:unhideWhenUsed="1"/>
-    <w:lsdException w:name="HTML Acronym" w:semiHidden="1" w:unhideWhenUsed="1"/>
-    <w:lsdException w:name="HTML Address" w:semiHidden="1" w:unhideWhenUsed="1"/>
-    <w:lsdException w:name="HTML Cite" w:semiHidden="1" w:unhideWhenUsed="1"/>
-    <w:lsdException w:name="HTML Code" w:semiHidden="1" w:unhideWhenUsed="1"/>
-    <w:lsdException w:name="HTML Definition" w:semiHidden="1" w:unhideWhenUsed="1"/>
-    <w:lsdException w:name="HTML Keyboard" w:semiHidden="1" w:unhideWhenUsed="1"/>
-    <w:lsdException w:name="HTML Preformatted" w:semiHidden="1" w:unhideWhenUsed="1"/>
-    <w:lsdException w:name="HTML Sample" w:semiHidden="1" w:unhideWhenUsed="1"/>
-    <w:lsdException w:name="HTML Typewriter" w:semiHidden="1" w:unhideWhenUsed="1"/>
-    <w:lsdException w:name="HTML Variable" w:semiHidden="1" w:unhideWhenUsed="1"/>
-    <w:lsdException w:name="Normal Table" w:semiHidden="1" w:unhideWhenUsed="1"/>
-    <w:lsdException w:name="annotation subject" w:semiHidden="1" w:unhideWhenUsed="1"/>
-    <w:lsdException w:name="No List" w:semiHidden="1" w:unhideWhenUsed="1"/>
-    <w:lsdException w:name="Outline List 1" w:semiHidden="1" w:unhideWhenUsed="1"/>
-    <w:lsdException w:name="Outline List 2" w:semiHidden="1" w:unhideWhenUsed="1"/>
-    <w:lsdException w:name="Outline List 3" w:semiHidden="1" w:unhideWhenUsed="1"/>
-    <w:lsdException w:name="Table Simple 1" w:semiHidden="1" w:unhideWhenUsed="1"/>
-    <w:lsdException w:name="Table Simple 2" w:semiHidden="1" w:unhideWhenUsed="1"/>
-    <w:lsdException w:name="Table Simple 3" w:semiHidden="1" w:unhideWhenUsed="1"/>
-    <w:lsdException w:name="Table Classic 1" w:semiHidden="1" w:unhideWhenUsed="1"/>
-    <w:lsdException w:name="Table Classic 2" w:semiHidden="1" w:unhideWhenUsed="1"/>
-    <w:lsdException w:name="Table Classic 3" w:semiHidden="1" w:unhideWhenUsed="1"/>
-    <w:lsdException w:name="Table Classic 4" w:semiHidden="1" w:unhideWhenUsed="1"/>
-    <w:lsdException w:name="Table Colorful 1" w:semiHidden="1" w:unhideWhenUsed="1"/>
-    <w:lsdException w:name="Table Colorful 2" w:semiHidden="1" w:unhideWhenUsed="1"/>
-    <w:lsdException w:name="Table Colorful 3" w:semiHidden="1" w:unhideWhenUsed="1"/>
-    <w:lsdException w:name="Table Columns 1" w:semiHidden="1" w:unhideWhenUsed="1"/>
-    <w:lsdException w:name="Table Columns 2" w:semiHidden="1" w:unhideWhenUsed="1"/>
-    <w:lsdException w:name="Table Columns 3" w:semiHidden="1" w:unhideWhenUsed="1"/>
-    <w:lsdException w:name="Table Columns 4" w:semiHidden="1" w:unhideWhenUsed="1"/>
-    <w:lsdException w:name="Table Columns 5" w:semiHidden="1" w:unhideWhenUsed="1"/>
-    <w:lsdException w:name="Table Grid 1" w:semiHidden="1" w:unhideWhenUsed="1"/>
-    <w:lsdException w:name="Table Grid 2" w:semiHidden="1" w:unhideWhenUsed="1"/>
-    <w:lsdException w:name="Table Grid 3" w:semiHidden="1" w:unhideWhenUsed="1"/>
-    <w:lsdException w:name="Table Grid 4" w:semiHidden="1" w:unhideWhenUsed="1"/>
-    <w:lsdException w:name="Table Grid 5" w:semiHidden="1" w:unhideWhenUsed="1"/>
-    <w:lsdException w:name="Table Grid 6" w:semiHidden="1" w:unhideWhenUsed="1"/>
-    <w:lsdException w:name="Table Grid 7" w:semiHidden="1" w:unhideWhenUsed="1"/>
-    <w:lsdException w:name="Table Grid 8" w:semiHidden="1" w:unhideWhenUsed="1"/>
-    <w:lsdException w:name="Table List 1" w:semiHidden="1" w:unhideWhenUsed="1"/>
-    <w:lsdException w:name="Table List 2" w:semiHidden="1" w:unhideWhenUsed="1"/>
-    <w:lsdException w:name="Table List 3" w:semiHidden="1" w:unhideWhenUsed="1"/>
-    <w:lsdException w:name="Table List 4" w:semiHidden="1" w:unhideWhenUsed="1"/>
-    <w:lsdException w:name="Table List 5" w:semiHidden="1" w:unhideWhenUsed="1"/>
-    <w:lsdException w:name="Table List 6" w:semiHidden="1" w:unhideWhenUsed="1"/>
-    <w:lsdException w:name="Table List 7" w:semiHidden="1" w:unhideWhenUsed="1"/>
-    <w:lsdException w:name="Table List 8" w:semiHidden="1" w:unhideWhenUsed="1"/>
-    <w:lsdException w:name="Table 3D effects 1" w:semiHidden="1" w:unhideWhenUsed="1"/>
-    <w:lsdException w:name="Table 3D effects 2" w:semiHidden="1" w:unhideWhenUsed="1"/>
-    <w:lsdException w:name="Table 3D effects 3" w:semiHidden="1" w:unhideWhenUsed="1"/>
-    <w:lsdException w:name="Table Contemporary" w:semiHidden="1" w:unhideWhenUsed="1"/>
-    <w:lsdException w:name="Table Elegant" w:semiHidden="1" w:unhideWhenUsed="1"/>
-    <w:lsdException w:name="Table Professional" w:semiHidden="1" w:unhideWhenUsed="1"/>
-    <w:lsdException w:name="Table Subtle 1" w:semiHidden="1" w:unhideWhenUsed="1"/>
-    <w:lsdException w:name="Table Subtle 2" w:semiHidden="1" w:unhideWhenUsed="1"/>
-    <w:lsdException w:name="Table Web 1" w:semiHidden="1" w:unhideWhenUsed="1"/>
-    <w:lsdException w:name="Table Web 2" w:semiHidden="1" w:unhideWhenUsed="1"/>
-    <w:lsdException w:name="Table Web 3" w:semiHidden="1" w:unhideWhenUsed="1"/>
-    <w:lsdException w:name="Balloon Text" w:semiHidden="1" w:unhideWhenUsed="1"/>
-    <w:lsdException w:name="Table Grid" w:uiPriority="59"/>
-    <w:lsdException w:name="Table Theme" w:semiHidden="1" w:unhideWhenUsed="1"/>
-    <w:lsdException w:name="Placeholder Text" w:semiHidden="1"/>
-    <w:lsdException w:name="No Spacing" w:uiPriority="1" w:qFormat="1"/>
-    <w:lsdException w:name="Light Shading" w:uiPriority="60"/>
-    <w:lsdException w:name="Light List" w:uiPriority="61"/>
-    <w:lsdException w:name="Light Grid" w:uiPriority="62"/>
-    <w:lsdException w:name="Medium Shading 1" w:uiPriority="63"/>
-    <w:lsdException w:name="Medium Shading 2" w:uiPriority="64"/>
-    <w:lsdException w:name="Medium List 1" w:uiPriority="65"/>
-    <w:lsdException w:name="Medium List 2" w:uiPriority="66"/>
-    <w:lsdException w:name="Medium Grid 1" w:uiPriority="67"/>
-    <w:lsdException w:name="Medium Grid 2" w:uiPriority="68"/>
-    <w:lsdException w:name="Medium Grid 3" w:uiPriority="69"/>
-    <w:lsdException w:name="Dark List" w:uiPriority="70"/>
-    <w:lsdException w:name="Colorful Shading" w:uiPriority="71"/>
-    <w:lsdException w:name="Colorful List" w:uiPriority="72"/>
-    <w:lsdException w:name="Colorful Grid" w:uiPriority="73"/>
-    <w:lsdException w:name="Light Shading Accent 1" w:uiPriority="60"/>
-    <w:lsdException w:name="Light List Accent 1" w:uiPriority="61"/>
-    <w:lsdException w:name="Light Grid Accent 1" w:uiPriority="62"/>
-    <w:lsdException w:name="Medium Shading 1 Accent 1" w:uiPriority="63"/>
-    <w:lsdException w:name="Medium Shading 2 Accent 1" w:uiPriority="64"/>
-    <w:lsdException w:name="Medium List 1 Accent 1" w:uiPriority="65"/>
-    <w:lsdException w:name="Revision" w:semiHidden="1"/>
-    <w:lsdException w:name="List Paragraph" w:uiPriority="34" w:qFormat="1"/>
-    <w:lsdException w:name="Quote" w:uiPriority="29" w:qFormat="1"/>
-    <w:lsdException w:name="Intense Quote" w:uiPriority="30" w:qFormat="1"/>
-    <w:lsdException w:name="Medium List 2 Accent 1" w:uiPriority="66"/>
-    <w:lsdException w:name="Medium Grid 1 Accent 1" w:uiPriority="67"/>
-    <w:lsdException w:name="Medium Grid 2 Accent 1" w:uiPriority="68"/>
-    <w:lsdException w:name="Medium Grid 3 Accent 1" w:uiPriority="69"/>
-    <w:lsdException w:name="Dark List Accent 1" w:uiPriority="70"/>
-    <w:lsdException w:name="Colorful Shading Accent 1" w:uiPriority="71"/>
-    <w:lsdException w:name="Colorful List Accent 1" w:uiPriority="72"/>
-    <w:lsdException w:name="Colorful Grid Accent 1" w:uiPriority="73"/>
-    <w:lsdException w:name="Light Shading Accent 2" w:uiPriority="60"/>
-    <w:lsdException w:name="Light List Accent 2" w:uiPriority="61"/>
-    <w:lsdException w:name="Light Grid Accent 2" w:uiPriority="62"/>
-    <w:lsdException w:name="Medium Shading 1 Accent 2" w:uiPriority="63"/>
-    <w:lsdException w:name="Medium Shading 2 Accent 2" w:uiPriority="64"/>
-    <w:lsdException w:name="Medium List 1 Accent 2" w:uiPriority="65"/>
-    <w:lsdException w:name="Medium List 2 Accent 2" w:uiPriority="66"/>
-    <w:lsdException w:name="Medium Grid 1 Accent 2" w:uiPriority="67"/>
-    <w:lsdException w:name="Medium Grid 2 Accent 2" w:uiPriority="68"/>
-    <w:lsdException w:name="Medium Grid 3 Accent 2" w:uiPriority="69"/>
-    <w:lsdException w:name="Dark List Accent 2" w:uiPriority="70"/>
-    <w:lsdException w:name="Colorful Shading Accent 2" w:uiPriority="71"/>
-    <w:lsdException w:name="Colorful List Accent 2" w:uiPriority="72"/>
-    <w:lsdException w:name="Colorful Grid Accent 2" w:uiPriority="73"/>
-    <w:lsdException w:name="Light Shading Accent 3" w:uiPriority="60"/>
-    <w:lsdException w:name="Light List Accent 3" w:uiPriority="61"/>
-    <w:lsdException w:name="Light Grid Accent 3" w:uiPriority="62"/>
-    <w:lsdException w:name="Medium Shading 1 Accent 3" w:uiPriority="63"/>
-    <w:lsdException w:name="Medium Shading 2 Accent 3" w:uiPriority="64"/>
-    <w:lsdException w:name="Medium List 1 Accent 3" w:uiPriority="65"/>
-    <w:lsdException w:name="Medium List 2 Accent 3" w:uiPriority="66"/>
-    <w:lsdException w:name="Medium Grid 1 Accent 3" w:uiPriority="67"/>
-    <w:lsdException w:name="Medium Grid 2 Accent 3" w:uiPriority="68"/>
-    <w:lsdException w:name="Medium Grid 3 Accent 3" w:uiPriority="69"/>
-    <w:lsdException w:name="Dark List Accent 3" w:uiPriority="70"/>
-    <w:lsdException w:name="Colorful Shading Accent 3" w:uiPriority="71"/>
-    <w:lsdException w:name="Colorful List Accent 3" w:uiPriority="72"/>
-    <w:lsdException w:name="Colorful Grid Accent 3" w:uiPriority="73"/>
-    <w:lsdException w:name="Light Shading Accent 4" w:uiPriority="60"/>
-    <w:lsdException w:name="Light List Accent 4" w:uiPriority="61"/>
-    <w:lsdException w:name="Light Grid Accent 4" w:uiPriority="62"/>
-    <w:lsdException w:name="Medium Shading 1 Accent 4" w:uiPriority="63"/>
-    <w:lsdException w:name="Medium Shading 2 Accent 4" w:uiPriority="64"/>
-    <w:lsdException w:name="Medium List 1 Accent 4" w:uiPriority="65"/>
-    <w:lsdException w:name="Medium List 2 Accent 4" w:uiPriority="66"/>
-    <w:lsdException w:name="Medium Grid 1 Accent 4" w:uiPriority="67"/>
-    <w:lsdException w:name="Medium Grid 2 Accent 4" w:uiPriority="68"/>
-    <w:lsdException w:name="Medium Grid 3 Accent 4" w:uiPriority="69"/>
-    <w:lsdException w:name="Dark List Accent 4" w:uiPriority="70"/>
-    <w:lsdException w:name="Colorful Shading Accent 4" w:uiPriority="71"/>
-    <w:lsdException w:name="Colorful List Accent 4" w:uiPriority="72"/>
-    <w:lsdException w:name="Colorful Grid Accent 4" w:uiPriority="73"/>
-    <w:lsdException w:name="Light Shading Accent 5" w:uiPriority="60"/>
-    <w:lsdException w:name="Light List Accent 5" w:uiPriority="61"/>
-    <w:lsdException w:name="Light Grid Accent 5" w:uiPriority="62"/>
-    <w:lsdException w:name="Medium Shading 1 Accent 5" w:uiPriority="63"/>
-    <w:lsdException w:name="Medium Shading 2 Accent 5" w:uiPriority="64"/>
-    <w:lsdException w:name="Medium List 1 Accent 5" w:uiPriority="65"/>
-    <w:lsdException w:name="Medium List 2 Accent 5" w:uiPriority="66"/>
-    <w:lsdException w:name="Medium Grid 1 Accent 5" w:uiPriority="67"/>
-    <w:lsdException w:name="Medium Grid 2 Accent 5" w:uiPriority="68"/>
-    <w:lsdException w:name="Medium Grid 3 Accent 5" w:uiPriority="69"/>
-    <w:lsdException w:name="Dark List Accent 5" w:uiPriority="70"/>
-    <w:lsdException w:name="Colorful Shading Accent 5" w:uiPriority="71"/>
-    <w:lsdException w:name="Colorful List Accent 5" w:uiPriority="72"/>
-    <w:lsdException w:name="Colorful Grid Accent 5" w:uiPriority="73"/>
-    <w:lsdException w:name="Light Shading Accent 6" w:uiPriority="60"/>
-    <w:lsdException w:name="Light List Accent 6" w:uiPriority="61"/>
-    <w:lsdException w:name="Light Grid Accent 6" w:uiPriority="62"/>
-    <w:lsdException w:name="Medium Shading 1 Accent 6" w:uiPriority="63"/>
-    <w:lsdException w:name="Medium Shading 2 Accent 6" w:uiPriority="64"/>
-    <w:lsdException w:name="Medium List 1 Accent 6" w:uiPriority="65"/>
-    <w:lsdException w:name="Medium List 2 Accent 6" w:uiPriority="66"/>
-    <w:lsdException w:name="Medium Grid 1 Accent 6" w:uiPriority="67"/>
-    <w:lsdException w:name="Medium Grid 2 Accent 6" w:uiPriority="68"/>
-    <w:lsdException w:name="Medium Grid 3 Accent 6" w:uiPriority="69"/>
-    <w:lsdException w:name="Dark List Accent 6" w:uiPriority="70"/>
-    <w:lsdException w:name="Colorful Shading Accent 6" w:uiPriority="71"/>
-    <w:lsdException w:name="Colorful List Accent 6" w:uiPriority="72"/>
-    <w:lsdException w:name="Colorful Grid Accent 6" w:uiPriority="73"/>
-    <w:lsdException w:name="Subtle Emphasis" w:uiPriority="19" w:qFormat="1"/>
-    <w:lsdException w:name="Intense Emphasis" w:uiPriority="21" w:qFormat="1"/>
-    <w:lsdException w:name="Subtle Reference" w:uiPriority="31" w:qFormat="1"/>
-    <w:lsdException w:name="Intense Reference" w:uiPriority="32" w:qFormat="1"/>
-    <w:lsdException w:name="Book Title" w:uiPriority="33" w:qFormat="1"/>
-    <w:lsdException w:name="Bibliography" w:semiHidden="1" w:uiPriority="37" w:unhideWhenUsed="1"/>
-    <w:lsdException w:name="TOC Heading" w:semiHidden="1" w:uiPriority="39" w:unhideWhenUsed="1" w:qFormat="1"/>
-    <w:lsdException w:name="Plain Table 1" w:uiPriority="41"/>
-    <w:lsdException w:name="Plain Table 2" w:uiPriority="42"/>
-    <w:lsdException w:name="Plain Table 3" w:uiPriority="43"/>
-    <w:lsdException w:name="Plain Table 4" w:uiPriority="44"/>
-    <w:lsdException w:name="Plain Table 5" w:uiPriority="45"/>
-    <w:lsdException w:name="Grid Table Light" w:uiPriority="40"/>
-    <w:lsdException w:name="Grid Table 1 Light" w:uiPriority="46"/>
-    <w:lsdException w:name="Grid Table 2" w:uiPriority="47"/>
-    <w:lsdException w:name="Grid Table 3" w:uiPriority="48"/>
-    <w:lsdException w:name="Grid Table 4" w:uiPriority="49"/>
-    <w:lsdException w:name="Grid Table 5 Dark" w:uiPriority="50"/>
-    <w:lsdException w:name="Grid Table 6 Colorful" w:uiPriority="51"/>
-    <w:lsdException w:name="Grid Table 7 Colorful" w:uiPriority="52"/>
-    <w:lsdException w:name="Grid Table 1 Light Accent 1" w:uiPriority="46"/>
-    <w:lsdException w:name="Grid Table 2 Accent 1" w:uiPriority="47"/>
-    <w:lsdException w:name="Grid Table 3 Accent 1" w:uiPriority="48"/>
-    <w:lsdException w:name="Grid Table 4 Accent 1" w:uiPriority="49"/>
-    <w:lsdException w:name="Grid Table 5 Dark Accent 1" w:uiPriority="50"/>
-    <w:lsdException w:name="Grid Table 6 Colorful Accent 1" w:uiPriority="51"/>
-    <w:lsdException w:name="Grid Table 7 Colorful Accent 1" w:uiPriority="52"/>
-    <w:lsdException w:name="Grid Table 1 Light Accent 2" w:uiPriority="46"/>
-    <w:lsdException w:name="Grid Table 2 Accent 2" w:uiPriority="47"/>
-    <w:lsdException w:name="Grid Table 3 Accent 2" w:uiPriority="48"/>
-    <w:lsdException w:name="Grid Table 4 Accent 2" w:uiPriority="49"/>
-    <w:lsdException w:name="Grid Table 5 Dark Accent 2" w:uiPriority="50"/>
-    <w:lsdException w:name="Grid Table 6 Colorful Accent 2" w:uiPriority="51"/>
-    <w:lsdException w:name="Grid Table 7 Colorful Accent 2" w:uiPriority="52"/>
-    <w:lsdException w:name="Grid Table 1 Light Accent 3" w:uiPriority="46"/>
-    <w:lsdException w:name="Grid Table 2 Accent 3" w:uiPriority="47"/>
-    <w:lsdException w:name="Grid Table 3 Accent 3" w:uiPriority="48"/>
-    <w:lsdException w:name="Grid Table 4 Accent 3" w:uiPriority="49"/>
-    <w:lsdException w:name="Grid Table 5 Dark Accent 3" w:uiPriority="50"/>
-    <w:lsdException w:name="Grid Table 6 Colorful Accent 3" w:uiPriority="51"/>
-    <w:lsdException w:name="Grid Table 7 Colorful Accent 3" w:uiPriority="52"/>
-    <w:lsdException w:name="Grid Table 1 Light Accent 4" w:uiPriority="46"/>
-    <w:lsdException w:name="Grid Table 2 Accent 4" w:uiPriority="47"/>
-    <w:lsdException w:name="Grid Table 3 Accent 4" w:uiPriority="48"/>
-    <w:lsdException w:name="Grid Table 4 Accent 4" w:uiPriority="49"/>
-    <w:lsdException w:name="Grid Table 5 Dark Accent 4" w:uiPriority="50"/>
-    <w:lsdException w:name="Grid Table 6 Colorful Accent 4" w:uiPriority="51"/>
-    <w:lsdException w:name="Grid Table 7 Colorful Accent 4" w:uiPriority="52"/>
-    <w:lsdException w:name="Grid Table 1 Light Accent 5" w:uiPriority="46"/>
-    <w:lsdException w:name="Grid Table 2 Accent 5" w:uiPriority="47"/>
-    <w:lsdException w:name="Grid Table 3 Accent 5" w:uiPriority="48"/>
-    <w:lsdException w:name="Grid Table 4 Accent 5" w:uiPriority="49"/>
-    <w:lsdException w:name="Grid Table 5 Dark Accent 5" w:uiPriority="50"/>
-    <w:lsdException w:name="Grid Table 6 Colorful Accent 5" w:uiPriority="51"/>
-    <w:lsdException w:name="Grid Table 7 Colorful Accent 5" w:uiPriority="52"/>
-    <w:lsdException w:name="Grid Table 1 Light Accent 6" w:uiPriority="46"/>
-    <w:lsdException w:name="Grid Table 2 Accent 6" w:uiPriority="47"/>
-    <w:lsdException w:name="Grid Table 3 Accent 6" w:uiPriority="48"/>
-    <w:lsdException w:name="Grid Table 4 Accent 6" w:uiPriority="49"/>
-    <w:lsdException w:name="Grid Table 5 Dark Accent 6" w:uiPriority="50"/>
-    <w:lsdException w:name="Grid Table 6 Colorful Accent 6" w:uiPriority="51"/>
-    <w:lsdException w:name="Grid Table 7 Colorful Accent 6" w:uiPriority="52"/>
-    <w:lsdException w:name="List Table 1 Light" w:uiPriority="46"/>
-    <w:lsdException w:name="List Table 2" w:uiPriority="47"/>
-    <w:lsdException w:name="List Table 3" w:uiPriority="48"/>
-    <w:lsdException w:name="List Table 4" w:uiPriority="49"/>
-    <w:lsdException w:name="List Table 5 Dark" w:uiPriority="50"/>
-    <w:lsdException w:name="List Table 6 Colorful" w:uiPriority="51"/>
-    <w:lsdException w:name="List Table 7 Colorful" w:uiPriority="52"/>
-    <w:lsdException w:name="List Table 1 Light Accent 1" w:uiPriority="46"/>
-    <w:lsdException w:name="List Table 2 Accent 1" w:uiPriority="47"/>
-    <w:lsdException w:name="List Table 3 Accent 1" w:uiPriority="48"/>
-    <w:lsdException w:name="List Table 4 Accent 1" w:uiPriority="49"/>
-    <w:lsdException w:name="List Table 5 Dark Accent 1" w:uiPriority="50"/>
-    <w:lsdException w:name="List Table 6 Colorful Accent 1" w:uiPriority="51"/>
-    <w:lsdException w:name="List Table 7 Colorful Accent 1" w:uiPriority="52"/>
-    <w:lsdException w:name="List Table 1 Light Accent 2" w:uiPriority="46"/>
-    <w:lsdException w:name="List Table 2 Accent 2" w:uiPriority="47"/>
-    <w:lsdException w:name="List Table 3 Accent 2" w:uiPriority="48"/>
-    <w:lsdException w:name="List Table 4 Accent 2" w:uiPriority="49"/>
-    <w:lsdException w:name="List Table 5 Dark Accent 2" w:uiPriority="50"/>
-    <w:lsdException w:name="List Table 6 Colorful Accent 2" w:uiPriority="51"/>
-    <w:lsdException w:name="List Table 7 Colorful Accent 2" w:uiPriority="52"/>
-    <w:lsdException w:name="List Table 1 Light Accent 3" w:uiPriority="46"/>
-    <w:lsdException w:name="List Table 2 Accent 3" w:uiPriority="47"/>
-    <w:lsdException w:name="List Table 3 Accent 3" w:uiPriority="48"/>
-    <w:lsdException w:name="List Table 4 Accent 3" w:uiPriority="49"/>
-    <w:lsdException w:name="List Table 5 Dark Accent 3" w:uiPriority="50"/>
-    <w:lsdException w:name="List Table 6 Colorful Accent 3" w:uiPriority="51"/>
-    <w:lsdException w:name="List Table 7 Colorful Accent 3" w:uiPriority="52"/>
-    <w:lsdException w:name="List Table 1 Light Accent 4" w:uiPriority="46"/>
-    <w:lsdException w:name="List Table 2 Accent 4" w:uiPriority="47"/>
-    <w:lsdException w:name="List Table 3 Accent 4" w:uiPriority="48"/>
-    <w:lsdException w:name="List Table 4 Accent 4" w:uiPriority="49"/>
-    <w:lsdException w:name="List Table 5 Dark Accent 4" w:uiPriority="50"/>
-    <w:lsdException w:name="List Table 6 Colorful Accent 4" w:uiPriority="51"/>
-    <w:lsdException w:name="List Table 7 Colorful Accent 4" w:uiPriority="52"/>
-    <w:lsdException w:name="List Table 1 Light Accent 5" w:uiPriority="46"/>
-    <w:lsdException w:name="List Table 2 Accent 5" w:uiPriority="47"/>
-    <w:lsdException w:name="List Table 3 Accent 5" w:uiPriority="48"/>
-    <w:lsdException w:name="List Table 4 Accent 5" w:uiPriority="49"/>
-    <w:lsdException w:name="List Table 5 Dark Accent 5" w:uiPriority="50"/>
-    <w:lsdException w:name="List Table 6 Colorful Accent 5" w:uiPriority="51"/>
-    <w:lsdException w:name="List Table 7 Colorful Accent 5" w:uiPriority="52"/>
-    <w:lsdException w:name="List Table 1 Light Accent 6" w:uiPriority="46"/>
-    <w:lsdException w:name="List Table 2 Accent 6" w:uiPriority="47"/>
-    <w:lsdException w:name="List Table 3 Accent 6" w:uiPriority="48"/>
-    <w:lsdException w:name="List Table 4 Accent 6" w:uiPriority="49"/>
-    <w:lsdException w:name="List Table 5 Dark Accent 6" w:uiPriority="50"/>
-    <w:lsdException w:name="List Table 6 Colorful Accent 6" w:uiPriority="51"/>
-    <w:lsdException w:name="List Table 7 Colorful Accent 6" w:uiPriority="52"/>
+  <w:latentStyles w:defLockedState="0" w:defUIPriority="99" w:defSemiHidden="1" w:defUnhideWhenUsed="1" w:defQFormat="0" w:count="267">
+    <w:lsdException w:name="Normal" w:semiHidden="0" w:uiPriority="0" w:unhideWhenUsed="0" w:qFormat="1"/>
+    <w:lsdException w:name="heading 1" w:semiHidden="0" w:uiPriority="9" w:unhideWhenUsed="0" w:qFormat="1"/>
+    <w:lsdException w:name="heading 2" w:uiPriority="9" w:qFormat="1"/>
+    <w:lsdException w:name="heading 3" w:uiPriority="9" w:qFormat="1"/>
+    <w:lsdException w:name="heading 4" w:uiPriority="9" w:qFormat="1"/>
+    <w:lsdException w:name="heading 5" w:uiPriority="9" w:qFormat="1"/>
+    <w:lsdException w:name="heading 6" w:uiPriority="9" w:qFormat="1"/>
+    <w:lsdException w:name="heading 7" w:uiPriority="9" w:qFormat="1"/>
+    <w:lsdException w:name="heading 8" w:uiPriority="9" w:qFormat="1"/>
+    <w:lsdException w:name="heading 9" w:uiPriority="9" w:qFormat="1"/>
+    <w:lsdException w:name="toc 1" w:uiPriority="39"/>
+    <w:lsdException w:name="toc 2" w:uiPriority="39"/>
+    <w:lsdException w:name="toc 3" w:uiPriority="39"/>
+    <w:lsdException w:name="toc 4" w:uiPriority="39"/>
+    <w:lsdException w:name="toc 5" w:uiPriority="39"/>
+    <w:lsdException w:name="toc 6" w:uiPriority="39"/>
+    <w:lsdException w:name="toc 7" w:uiPriority="39"/>
+    <w:lsdException w:name="toc 8" w:uiPriority="39"/>
+    <w:lsdException w:name="toc 9" w:uiPriority="39"/>
+    <w:lsdException w:name="caption" w:uiPriority="35" w:qFormat="1"/>
+    <w:lsdException w:name="Title" w:semiHidden="0" w:uiPriority="10" w:unhideWhenUsed="0" w:qFormat="1"/>
+    <w:lsdException w:name="Default Paragraph Font" w:uiPriority="1"/>
+    <w:lsdException w:name="Subtitle" w:semiHidden="0" w:uiPriority="11" w:unhideWhenUsed="0" w:qFormat="1"/>
+    <w:lsdException w:name="Strong" w:semiHidden="0" w:uiPriority="22" w:unhideWhenUsed="0" w:qFormat="1"/>
+    <w:lsdException w:name="Emphasis" w:semiHidden="0" w:uiPriority="20" w:unhideWhenUsed="0" w:qFormat="1"/>
+    <w:lsdException w:name="Table Grid" w:semiHidden="0" w:uiPriority="59" w:unhideWhenUsed="0"/>
+    <w:lsdException w:name="Placeholder Text" w:unhideWhenUsed="0"/>
+    <w:lsdException w:name="No Spacing" w:semiHidden="0" w:uiPriority="1" w:unhideWhenUsed="0" w:qFormat="1"/>
+    <w:lsdException w:name="Light Shading" w:semiHidden="0" w:uiPriority="60" w:unhideWhenUsed="0"/>
+    <w:lsdException w:name="Light List" w:semiHidden="0" w:uiPriority="61" w:unhideWhenUsed="0"/>
+    <w:lsdException w:name="Light Grid" w:semiHidden="0" w:uiPriority="62" w:unhideWhenUsed="0"/>
+    <w:lsdException w:name="Medium Shading 1" w:semiHidden="0" w:uiPriority="63" w:unhideWhenUsed="0"/>
+    <w:lsdException w:name="Medium Shading 2" w:semiHidden="0" w:uiPriority="64" w:unhideWhenUsed="0"/>
+    <w:lsdException w:name="Medium List 1" w:semiHidden="0" w:uiPriority="65" w:unhideWhenUsed="0"/>
+    <w:lsdException w:name="Medium List 2" w:semiHidden="0" w:uiPriority="66" w:unhideWhenUsed="0"/>
+    <w:lsdException w:name="Medium Grid 1" w:semiHidden="0" w:uiPriority="67" w:unhideWhenUsed="0"/>
+    <w:lsdException w:name="Medium Grid 2" w:semiHidden="0" w:uiPriority="68" w:unhideWhenUsed="0"/>
+    <w:lsdException w:name="Medium Grid 3" w:semiHidden="0" w:uiPriority="69" w:unhideWhenUsed="0"/>
+    <w:lsdException w:name="Dark List" w:semiHidden="0" w:uiPriority="70" w:unhideWhenUsed="0"/>
+    <w:lsdException w:name="Colorful Shading" w:semiHidden="0" w:uiPriority="71" w:unhideWhenUsed="0"/>
+    <w:lsdException w:name="Colorful List" w:semiHidden="0" w:uiPriority="72" w:unhideWhenUsed="0"/>
+    <w:lsdException w:name="Colorful Grid" w:semiHidden="0" w:uiPriority="73" w:unhideWhenUsed="0"/>
+    <w:lsdException w:name="Light Shading Accent 1" w:semiHidden="0" w:uiPriority="60" w:unhideWhenUsed="0"/>
+    <w:lsdException w:name="Light List Accent 1" w:semiHidden="0" w:uiPriority="61" w:unhideWhenUsed="0"/>
+    <w:lsdException w:name="Light Grid Accent 1" w:semiHidden="0" w:uiPriority="62" w:unhideWhenUsed="0"/>
+    <w:lsdException w:name="Medium Shading 1 Accent 1" w:semiHidden="0" w:uiPriority="63" w:unhideWhenUsed="0"/>
+    <w:lsdException w:name="Medium Shading 2 Accent 1" w:semiHidden="0" w:uiPriority="64" w:unhideWhenUsed="0"/>
+    <w:lsdException w:name="Medium List 1 Accent 1" w:semiHidden="0" w:uiPriority="65" w:unhideWhenUsed="0"/>
+    <w:lsdException w:name="Revision" w:unhideWhenUsed="0"/>
+    <w:lsdException w:name="List Paragraph" w:semiHidden="0" w:uiPriority="34" w:unhideWhenUsed="0" w:qFormat="1"/>
+    <w:lsdException w:name="Quote" w:semiHidden="0" w:uiPriority="29" w:unhideWhenUsed="0" w:qFormat="1"/>
+    <w:lsdException w:name="Intense Quote" w:semiHidden="0" w:uiPriority="30" w:unhideWhenUsed="0" w:qFormat="1"/>
+    <w:lsdException w:name="Medium List 2 Accent 1" w:semiHidden="0" w:uiPriority="66" w:unhideWhenUsed="0"/>
+    <w:lsdException w:name="Medium Grid 1 Accent 1" w:semiHidden="0" w:uiPriority="67" w:unhideWhenUsed="0"/>
+    <w:lsdException w:name="Medium Grid 2 Accent 1" w:semiHidden="0" w:uiPriority="68" w:unhideWhenUsed="0"/>
+    <w:lsdException w:name="Medium Grid 3 Accent 1" w:semiHidden="0" w:uiPriority="69" w:unhideWhenUsed="0"/>
+    <w:lsdException w:name="Dark List Accent 1" w:semiHidden="0" w:uiPriority="70" w:unhideWhenUsed="0"/>
+    <w:lsdException w:name="Colorful Shading Accent 1" w:semiHidden="0" w:uiPriority="71" w:unhideWhenUsed="0"/>
+    <w:lsdException w:name="Colorful List Accent 1" w:semiHidden="0" w:uiPriority="72" w:unhideWhenUsed="0"/>
+    <w:lsdException w:name="Colorful Grid Accent 1" w:semiHidden="0" w:uiPriority="73" w:unhideWhenUsed="0"/>
+    <w:lsdException w:name="Light Shading Accent 2" w:semiHidden="0" w:uiPriority="60" w:unhideWhenUsed="0"/>
+    <w:lsdException w:name="Light List Accent 2" w:semiHidden="0" w:uiPriority="61" w:unhideWhenUsed="0"/>
+    <w:lsdException w:name="Light Grid Accent 2" w:semiHidden="0" w:uiPriority="62" w:unhideWhenUsed="0"/>
+    <w:lsdException w:name="Medium Shading 1 Accent 2" w:semiHidden="0" w:uiPriority="63" w:unhideWhenUsed="0"/>
+    <w:lsdException w:name="Medium Shading 2 Accent 2" w:semiHidden="0" w:uiPriority="64" w:unhideWhenUsed="0"/>
+    <w:lsdException w:name="Medium List 1 Accent 2" w:semiHidden="0" w:uiPriority="65" w:unhideWhenUsed="0"/>
+    <w:lsdException w:name="Medium List 2 Accent 2" w:semiHidden="0" w:uiPriority="66" w:unhideWhenUsed="0"/>
+    <w:lsdException w:name="Medium Grid 1 Accent 2" w:semiHidden="0" w:uiPriority="67" w:unhideWhenUsed="0"/>
+    <w:lsdException w:name="Medium Grid 2 Accent 2" w:semiHidden="0" w:uiPriority="68" w:unhideWhenUsed="0"/>
+    <w:lsdException w:name="Medium Grid 3 Accent 2" w:semiHidden="0" w:uiPriority="69" w:unhideWhenUsed="0"/>
+    <w:lsdException w:name="Dark List Accent 2" w:semiHidden="0" w:uiPriority="70" w:unhideWhenUsed="0"/>
+    <w:lsdException w:name="Colorful Shading Accent 2" w:semiHidden="0" w:uiPriority="71" w:unhideWhenUsed="0"/>
+    <w:lsdException w:name="Colorful List Accent 2" w:semiHidden="0" w:uiPriority="72" w:unhideWhenUsed="0"/>
+    <w:lsdException w:name="Colorful Grid Accent 2" w:semiHidden="0" w:uiPriority="73" w:unhideWhenUsed="0"/>
+    <w:lsdException w:name="Light Shading Accent 3" w:semiHidden="0" w:uiPriority="60" w:unhideWhenUsed="0"/>
+    <w:lsdException w:name="Light List Accent 3" w:semiHidden="0" w:uiPriority="61" w:unhideWhenUsed="0"/>
+    <w:lsdException w:name="Light Grid Accent 3" w:semiHidden="0" w:uiPriority="62" w:unhideWhenUsed="0"/>
+    <w:lsdException w:name="Medium Shading 1 Accent 3" w:semiHidden="0" w:uiPriority="63" w:unhideWhenUsed="0"/>
+    <w:lsdException w:name="Medium Shading 2 Accent 3" w:semiHidden="0" w:uiPriority="64" w:unhideWhenUsed="0"/>
+    <w:lsdException w:name="Medium List 1 Accent 3" w:semiHidden="0" w:uiPriority="65" w:unhideWhenUsed="0"/>
+    <w:lsdException w:name="Medium List 2 Accent 3" w:semiHidden="0" w:uiPriority="66" w:unhideWhenUsed="0"/>
+    <w:lsdException w:name="Medium Grid 1 Accent 3" w:semiHidden="0" w:uiPriority="67" w:unhideWhenUsed="0"/>
+    <w:lsdException w:name="Medium Grid 2 Accent 3" w:semiHidden="0" w:uiPriority="68" w:unhideWhenUsed="0"/>
+    <w:lsdException w:name="Medium Grid 3 Accent 3" w:semiHidden="0" w:uiPriority="69" w:unhideWhenUsed="0"/>
+    <w:lsdException w:name="Dark List Accent 3" w:semiHidden="0" w:uiPriority="70" w:unhideWhenUsed="0"/>
+    <w:lsdException w:name="Colorful Shading Accent 3" w:semiHidden="0" w:uiPriority="71" w:unhideWhenUsed="0"/>
+    <w:lsdException w:name="Colorful List Accent 3" w:semiHidden="0" w:uiPriority="72" w:unhideWhenUsed="0"/>
+    <w:lsdException w:name="Colorful Grid Accent 3" w:semiHidden="0" w:uiPriority="73" w:unhideWhenUsed="0"/>
+    <w:lsdException w:name="Light Shading Accent 4" w:semiHidden="0" w:uiPriority="60" w:unhideWhenUsed="0"/>
+    <w:lsdException w:name="Light List Accent 4" w:semiHidden="0" w:uiPriority="61" w:unhideWhenUsed="0"/>
+    <w:lsdException w:name="Light Grid Accent 4" w:semiHidden="0" w:uiPriority="62" w:unhideWhenUsed="0"/>
+    <w:lsdException w:name="Medium Shading 1 Accent 4" w:semiHidden="0" w:uiPriority="63" w:unhideWhenUsed="0"/>
+    <w:lsdException w:name="Medium Shading 2 Accent 4" w:semiHidden="0" w:uiPriority="64" w:unhideWhenUsed="0"/>
+    <w:lsdException w:name="Medium List 1 Accent 4" w:semiHidden="0" w:uiPriority="65" w:unhideWhenUsed="0"/>
+    <w:lsdException w:name="Medium List 2 Accent 4" w:semiHidden="0" w:uiPriority="66" w:unhideWhenUsed="0"/>
+    <w:lsdException w:name="Medium Grid 1 Accent 4" w:semiHidden="0" w:uiPriority="67" w:unhideWhenUsed="0"/>
+    <w:lsdException w:name="Medium Grid 2 Accent 4" w:semiHidden="0" w:uiPriority="68" w:unhideWhenUsed="0"/>
+    <w:lsdException w:name="Medium Grid 3 Accent 4" w:semiHidden="0" w:uiPriority="69" w:unhideWhenUsed="0"/>
+    <w:lsdException w:name="Dark List Accent 4" w:semiHidden="0" w:uiPriority="70" w:unhideWhenUsed="0"/>
+    <w:lsdException w:name="Colorful Shading Accent 4" w:semiHidden="0" w:uiPriority="71" w:unhideWhenUsed="0"/>
+    <w:lsdException w:name="Colorful List Accent 4" w:semiHidden="0" w:uiPriority="72" w:unhideWhenUsed="0"/>
+    <w:lsdException w:name="Colorful Grid Accent 4" w:semiHidden="0" w:uiPriority="73" w:unhideWhenUsed="0"/>
+    <w:lsdException w:name="Light Shading Accent 5" w:semiHidden="0" w:uiPriority="60" w:unhideWhenUsed="0"/>
+    <w:lsdException w:name="Light List Accent 5" w:semiHidden="0" w:uiPriority="61" w:unhideWhenUsed="0"/>
+    <w:lsdException w:name="Light Grid Accent 5" w:semiHidden="0" w:uiPriority="62" w:unhideWhenUsed="0"/>
+    <w:lsdException w:name="Medium Shading 1 Accent 5" w:semiHidden="0" w:uiPriority="63" w:unhideWhenUsed="0"/>
+    <w:lsdException w:name="Medium Shading 2 Accent 5" w:semiHidden="0" w:uiPriority="64" w:unhideWhenUsed="0"/>
+    <w:lsdException w:name="Medium List 1 Accent 5" w:semiHidden="0" w:uiPriority="65" w:unhideWhenUsed="0"/>
+    <w:lsdException w:name="Medium List 2 Accent 5" w:semiHidden="0" w:uiPriority="66" w:unhideWhenUsed="0"/>
+    <w:lsdException w:name="Medium Grid 1 Accent 5" w:semiHidden="0" w:uiPriority="67" w:unhideWhenUsed="0"/>
+    <w:lsdException w:name="Medium Grid 2 Accent 5" w:semiHidden="0" w:uiPriority="68" w:unhideWhenUsed="0"/>
+    <w:lsdException w:name="Medium Grid 3 Accent 5" w:semiHidden="0" w:uiPriority="69" w:unhideWhenUsed="0"/>
+    <w:lsdException w:name="Dark List Accent 5" w:semiHidden="0" w:uiPriority="70" w:unhideWhenUsed="0"/>
+    <w:lsdException w:name="Colorful Shading Accent 5" w:semiHidden="0" w:uiPriority="71" w:unhideWhenUsed="0"/>
+    <w:lsdException w:name="Colorful List Accent 5" w:semiHidden="0" w:uiPriority="72" w:unhideWhenUsed="0"/>
+    <w:lsdException w:name="Colorful Grid Accent 5" w:semiHidden="0" w:uiPriority="73" w:unhideWhenUsed="0"/>
+    <w:lsdException w:name="Light Shading Accent 6" w:semiHidden="0" w:uiPriority="60" w:unhideWhenUsed="0"/>
+    <w:lsdException w:name="Light List Accent 6" w:semiHidden="0" w:uiPriority="61" w:unhideWhenUsed="0"/>
+    <w:lsdException w:name="Light Grid Accent 6" w:semiHidden="0" w:uiPriority="62" w:unhideWhenUsed="0"/>
+    <w:lsdException w:name="Medium Shading 1 Accent 6" w:semiHidden="0" w:uiPriority="63" w:unhideWhenUsed="0"/>
+    <w:lsdException w:name="Medium Shading 2 Accent 6" w:semiHidden="0" w:uiPriority="64" w:unhideWhenUsed="0"/>
+    <w:lsdException w:name="Medium List 1 Accent 6" w:semiHidden="0" w:uiPriority="65" w:unhideWhenUsed="0"/>
+    <w:lsdException w:name="Medium List 2 Accent 6" w:semiHidden="0" w:uiPriority="66" w:unhideWhenUsed="0"/>
+    <w:lsdException w:name="Medium Grid 1 Accent 6" w:semiHidden="0" w:uiPriority="67" w:unhideWhenUsed="0"/>
+    <w:lsdException w:name="Medium Grid 2 Accent 6" w:semiHidden="0" w:uiPriority="68" w:unhideWhenUsed="0"/>
+    <w:lsdException w:name="Medium Grid 3 Accent 6" w:semiHidden="0" w:uiPriority="69" w:unhideWhenUsed="0"/>
+    <w:lsdException w:name="Dark List Accent 6" w:semiHidden="0" w:uiPriority="70" w:unhideWhenUsed="0"/>
+    <w:lsdException w:name="Colorful Shading Accent 6" w:semiHidden="0" w:uiPriority="71" w:unhideWhenUsed="0"/>
+    <w:lsdException w:name="Colorful List Accent 6" w:semiHidden="0" w:uiPriority="72" w:unhideWhenUsed="0"/>
+    <w:lsdException w:name="Colorful Grid Accent 6" w:semiHidden="0" w:uiPriority="73" w:unhideWhenUsed="0"/>
+    <w:lsdException w:name="Subtle Emphasis" w:semiHidden="0" w:uiPriority="19" w:unhideWhenUsed="0" w:qFormat="1"/>
+    <w:lsdException w:name="Intense Emphasis" w:semiHidden="0" w:uiPriority="21" w:unhideWhenUsed="0" w:qFormat="1"/>
+    <w:lsdException w:name="Subtle Reference" w:semiHidden="0" w:uiPriority="31" w:unhideWhenUsed="0" w:qFormat="1"/>
+    <w:lsdException w:name="Intense Reference" w:semiHidden="0" w:uiPriority="32" w:unhideWhenUsed="0" w:qFormat="1"/>
+    <w:lsdException w:name="Book Title" w:semiHidden="0" w:uiPriority="33" w:unhideWhenUsed="0" w:qFormat="1"/>
+    <w:lsdException w:name="Bibliography" w:uiPriority="37"/>
+    <w:lsdException w:name="TOC Heading" w:uiPriority="39" w:qFormat="1"/>
+  </w:latentStyles>
+  <w:style w:type="paragraph" w:default="1" w:styleId="Normal">
+    <w:name w:val="Normal"/>
+    <w:qFormat/>
+  </w:style>
+  <w:style w:type="character" w:default="1" w:styleId="DefaultParagraphFont">
+    <w:name w:val="Default Paragraph Font"/>
+    <w:uiPriority w:val="1"/>
+    <w:semiHidden/>
+    <w:unhideWhenUsed/>
+  </w:style>
+  <w:style w:type="table" w:default="1" w:styleId="TableNormal">
+    <w:name w:val="Normal Table"/>
+    <w:uiPriority w:val="99"/>
+    <w:semiHidden/>
+    <w:unhideWhenUsed/>
+    <w:tblPr>
+      <w:tblInd w:w="0" w:type="dxa"/>
+      <w:tblCellMar>
+        <w:top w:w="0" w:type="dxa"/>
+        <w:left w:w="108" w:type="dxa"/>
+        <w:bottom w:w="0" w:type="dxa"/>
+        <w:right w:w="108" w:type="dxa"/>
+      </w:tblCellMar>
+    </w:tblPr>
+  </w:style>
+  <w:style w:type="numbering" w:default="1" w:styleId="NoList">
+    <w:name w:val="No List"/>
+    <w:uiPriority w:val="99"/>
+    <w:semiHidden/>
+    <w:unhideWhenUsed/>
+  </w:style>
+  <w:style w:type="character" w:styleId="Hyperlink">
+    <w:name w:val="Hyperlink"/>
+    <w:basedOn w:val="DefaultParagraphFont"/>
+    <w:uiPriority w:val="99"/>
+    <w:unhideWhenUsed/>
+    <w:rsid w:val="008F16C1"/>
+    <w:rPr>
+      <w:color w:val="0000FF" w:themeColor="hyperlink"/>
+      <w:u w:val="single"/>
+    </w:rPr>
+  </w:style>
+  <w:style w:type="character" w:styleId="FollowedHyperlink">
+    <w:name w:val="FollowedHyperlink"/>
+    <w:basedOn w:val="DefaultParagraphFont"/>
+    <w:uiPriority w:val="99"/>
+    <w:semiHidden/>
+    <w:unhideWhenUsed/>
+    <w:rsid w:val="008F16C1"/>
+    <w:rPr>
+      <w:color w:val="800080" w:themeColor="followedHyperlink"/>
+      <w:u w:val="single"/>
+    </w:rPr>
+  </w:style>
+</w:styles>
+</file>
+
+<file path=word/stylesWithEffects.xml><?xml version="1.0" encoding="utf-8"?>
+<w:styles xmlns:wpc="http://schemas.microsoft.com/office/word/2010/wordprocessingCanvas" xmlns:mc="http://schemas.openxmlformats.org/markup-compatibility/2006" xmlns:o="urn:schemas-microsoft-com:office:office" xmlns:r="http://schemas.openxmlformats.org/officeDocument/2006/relationships" xmlns:m="http://schemas.openxmlformats.org/officeDocument/2006/math" xmlns:v="urn:schemas-microsoft-com:vml" xmlns:wp14="http://schemas.microsoft.com/office/word/2010/wordprocessingDrawing" xmlns:wp="http://schemas.openxmlformats.org/drawingml/2006/wordprocessingDrawing" xmlns:w10="urn:schemas-microsoft-com:office:word" xmlns:w="http://schemas.openxmlformats.org/wordprocessingml/2006/main" xmlns:w14="http://schemas.microsoft.com/office/word/2010/wordml" xmlns:wpg="http://schemas.microsoft.com/office/word/2010/wordprocessingGroup" xmlns:wpi="http://schemas.microsoft.com/office/word/2010/wordprocessingInk" xmlns:wne="http://schemas.microsoft.com/office/word/2006/wordml" xmlns:wps="http://schemas.microsoft.com/office/word/2010/wordprocessingShape" mc:Ignorable="w14 wp14">
+  <w:docDefaults>
+    <w:rPrDefault>
+      <w:rPr>
+        <w:rFonts w:ascii="Times New Roman" w:eastAsiaTheme="minorHAnsi" w:hAnsi="Times New Roman" w:cs="B Nazanin"/>
+        <w:sz w:val="24"/>
+        <w:szCs w:val="28"/>
+        <w:lang w:val="en-US" w:eastAsia="en-US" w:bidi="ar-SA"/>
+      </w:rPr>
+    </w:rPrDefault>
+    <w:pPrDefault>
+      <w:pPr>
+        <w:spacing w:after="200" w:line="276" w:lineRule="auto"/>
+      </w:pPr>
+    </w:pPrDefault>
+  </w:docDefaults>
+  <w:latentStyles w:defLockedState="0" w:defUIPriority="99" w:defSemiHidden="1" w:defUnhideWhenUsed="1" w:defQFormat="0" w:count="267">
+    <w:lsdException w:name="Normal" w:semiHidden="0" w:uiPriority="0" w:unhideWhenUsed="0" w:qFormat="1"/>
+    <w:lsdException w:name="heading 1" w:semiHidden="0" w:uiPriority="9" w:unhideWhenUsed="0" w:qFormat="1"/>
+    <w:lsdException w:name="heading 2" w:uiPriority="9" w:qFormat="1"/>
+    <w:lsdException w:name="heading 3" w:uiPriority="9" w:qFormat="1"/>
+    <w:lsdException w:name="heading 4" w:uiPriority="9" w:qFormat="1"/>
+    <w:lsdException w:name="heading 5" w:uiPriority="9" w:qFormat="1"/>
+    <w:lsdException w:name="heading 6" w:uiPriority="9" w:qFormat="1"/>
+    <w:lsdException w:name="heading 7" w:uiPriority="9" w:qFormat="1"/>
+    <w:lsdException w:name="heading 8" w:uiPriority="9" w:qFormat="1"/>
+    <w:lsdException w:name="heading 9" w:uiPriority="9" w:qFormat="1"/>
+    <w:lsdException w:name="toc 1" w:uiPriority="39"/>
+    <w:lsdException w:name="toc 2" w:uiPriority="39"/>
+    <w:lsdException w:name="toc 3" w:uiPriority="39"/>
+    <w:lsdException w:name="toc 4" w:uiPriority="39"/>
+    <w:lsdException w:name="toc 5" w:uiPriority="39"/>
+    <w:lsdException w:name="toc 6" w:uiPriority="39"/>
+    <w:lsdException w:name="toc 7" w:uiPriority="39"/>
+    <w:lsdException w:name="toc 8" w:uiPriority="39"/>
+    <w:lsdException w:name="toc 9" w:uiPriority="39"/>
+    <w:lsdException w:name="caption" w:uiPriority="35" w:qFormat="1"/>
+    <w:lsdException w:name="Title" w:semiHidden="0" w:uiPriority="10" w:unhideWhenUsed="0" w:qFormat="1"/>
+    <w:lsdException w:name="Default Paragraph Font" w:uiPriority="1"/>
+    <w:lsdException w:name="Subtitle" w:semiHidden="0" w:uiPriority="11" w:unhideWhenUsed="0" w:qFormat="1"/>
+    <w:lsdException w:name="Strong" w:semiHidden="0" w:uiPriority="22" w:unhideWhenUsed="0" w:qFormat="1"/>
+    <w:lsdException w:name="Emphasis" w:semiHidden="0" w:uiPriority="20" w:unhideWhenUsed="0" w:qFormat="1"/>
+    <w:lsdException w:name="Table Grid" w:semiHidden="0" w:uiPriority="59" w:unhideWhenUsed="0"/>
+    <w:lsdException w:name="Placeholder Text" w:unhideWhenUsed="0"/>
+    <w:lsdException w:name="No Spacing" w:semiHidden="0" w:uiPriority="1" w:unhideWhenUsed="0" w:qFormat="1"/>
+    <w:lsdException w:name="Light Shading" w:semiHidden="0" w:uiPriority="60" w:unhideWhenUsed="0"/>
+    <w:lsdException w:name="Light List" w:semiHidden="0" w:uiPriority="61" w:unhideWhenUsed="0"/>
+    <w:lsdException w:name="Light Grid" w:semiHidden="0" w:uiPriority="62" w:unhideWhenUsed="0"/>
+    <w:lsdException w:name="Medium Shading 1" w:semiHidden="0" w:uiPriority="63" w:unhideWhenUsed="0"/>
+    <w:lsdException w:name="Medium Shading 2" w:semiHidden="0" w:uiPriority="64" w:unhideWhenUsed="0"/>
+    <w:lsdException w:name="Medium List 1" w:semiHidden="0" w:uiPriority="65" w:unhideWhenUsed="0"/>
+    <w:lsdException w:name="Medium List 2" w:semiHidden="0" w:uiPriority="66" w:unhideWhenUsed="0"/>
+    <w:lsdException w:name="Medium Grid 1" w:semiHidden="0" w:uiPriority="67" w:unhideWhenUsed="0"/>
+    <w:lsdException w:name="Medium Grid 2" w:semiHidden="0" w:uiPriority="68" w:unhideWhenUsed="0"/>
+    <w:lsdException w:name="Medium Grid 3" w:semiHidden="0" w:uiPriority="69" w:unhideWhenUsed="0"/>
+    <w:lsdException w:name="Dark List" w:semiHidden="0" w:uiPriority="70" w:unhideWhenUsed="0"/>
+    <w:lsdException w:name="Colorful Shading" w:semiHidden="0" w:uiPriority="71" w:unhideWhenUsed="0"/>
+    <w:lsdException w:name="Colorful List" w:semiHidden="0" w:uiPriority="72" w:unhideWhenUsed="0"/>
+    <w:lsdException w:name="Colorful Grid" w:semiHidden="0" w:uiPriority="73" w:unhideWhenUsed="0"/>
+    <w:lsdException w:name="Light Shading Accent 1" w:semiHidden="0" w:uiPriority="60" w:unhideWhenUsed="0"/>
+    <w:lsdException w:name="Light List Accent 1" w:semiHidden="0" w:uiPriority="61" w:unhideWhenUsed="0"/>
+    <w:lsdException w:name="Light Grid Accent 1" w:semiHidden="0" w:uiPriority="62" w:unhideWhenUsed="0"/>
+    <w:lsdException w:name="Medium Shading 1 Accent 1" w:semiHidden="0" w:uiPriority="63" w:unhideWhenUsed="0"/>
+    <w:lsdException w:name="Medium Shading 2 Accent 1" w:semiHidden="0" w:uiPriority="64" w:unhideWhenUsed="0"/>
+    <w:lsdException w:name="Medium List 1 Accent 1" w:semiHidden="0" w:uiPriority="65" w:unhideWhenUsed="0"/>
+    <w:lsdException w:name="Revision" w:unhideWhenUsed="0"/>
+    <w:lsdException w:name="List Paragraph" w:semiHidden="0" w:uiPriority="34" w:unhideWhenUsed="0" w:qFormat="1"/>
+    <w:lsdException w:name="Quote" w:semiHidden="0" w:uiPriority="29" w:unhideWhenUsed="0" w:qFormat="1"/>
+    <w:lsdException w:name="Intense Quote" w:semiHidden="0" w:uiPriority="30" w:unhideWhenUsed="0" w:qFormat="1"/>
+    <w:lsdException w:name="Medium List 2 Accent 1" w:semiHidden="0" w:uiPriority="66" w:unhideWhenUsed="0"/>
+    <w:lsdException w:name="Medium Grid 1 Accent 1" w:semiHidden="0" w:uiPriority="67" w:unhideWhenUsed="0"/>
+    <w:lsdException w:name="Medium Grid 2 Accent 1" w:semiHidden="0" w:uiPriority="68" w:unhideWhenUsed="0"/>
+    <w:lsdException w:name="Medium Grid 3 Accent 1" w:semiHidden="0" w:uiPriority="69" w:unhideWhenUsed="0"/>
+    <w:lsdException w:name="Dark List Accent 1" w:semiHidden="0" w:uiPriority="70" w:unhideWhenUsed="0"/>
+    <w:lsdException w:name="Colorful Shading Accent 1" w:semiHidden="0" w:uiPriority="71" w:unhideWhenUsed="0"/>
+    <w:lsdException w:name="Colorful List Accent 1" w:semiHidden="0" w:uiPriority="72" w:unhideWhenUsed="0"/>
+    <w:lsdException w:name="Colorful Grid Accent 1" w:semiHidden="0" w:uiPriority="73" w:unhideWhenUsed="0"/>
+    <w:lsdException w:name="Light Shading Accent 2" w:semiHidden="0" w:uiPriority="60" w:unhideWhenUsed="0"/>
+    <w:lsdException w:name="Light List Accent 2" w:semiHidden="0" w:uiPriority="61" w:unhideWhenUsed="0"/>
+    <w:lsdException w:name="Light Grid Accent 2" w:semiHidden="0" w:uiPriority="62" w:unhideWhenUsed="0"/>
+    <w:lsdException w:name="Medium Shading 1 Accent 2" w:semiHidden="0" w:uiPriority="63" w:unhideWhenUsed="0"/>
+    <w:lsdException w:name="Medium Shading 2 Accent 2" w:semiHidden="0" w:uiPriority="64" w:unhideWhenUsed="0"/>
+    <w:lsdException w:name="Medium List 1 Accent 2" w:semiHidden="0" w:uiPriority="65" w:unhideWhenUsed="0"/>
+    <w:lsdException w:name="Medium List 2 Accent 2" w:semiHidden="0" w:uiPriority="66" w:unhideWhenUsed="0"/>
+    <w:lsdException w:name="Medium Grid 1 Accent 2" w:semiHidden="0" w:uiPriority="67" w:unhideWhenUsed="0"/>
+    <w:lsdException w:name="Medium Grid 2 Accent 2" w:semiHidden="0" w:uiPriority="68" w:unhideWhenUsed="0"/>
+    <w:lsdException w:name="Medium Grid 3 Accent 2" w:semiHidden="0" w:uiPriority="69" w:unhideWhenUsed="0"/>
+    <w:lsdException w:name="Dark List Accent 2" w:semiHidden="0" w:uiPriority="70" w:unhideWhenUsed="0"/>
+    <w:lsdException w:name="Colorful Shading Accent 2" w:semiHidden="0" w:uiPriority="71" w:unhideWhenUsed="0"/>
+    <w:lsdException w:name="Colorful List Accent 2" w:semiHidden="0" w:uiPriority="72" w:unhideWhenUsed="0"/>
+    <w:lsdException w:name="Colorful Grid Accent 2" w:semiHidden="0" w:uiPriority="73" w:unhideWhenUsed="0"/>
+    <w:lsdException w:name="Light Shading Accent 3" w:semiHidden="0" w:uiPriority="60" w:unhideWhenUsed="0"/>
+    <w:lsdException w:name="Light List Accent 3" w:semiHidden="0" w:uiPriority="61" w:unhideWhenUsed="0"/>
+    <w:lsdException w:name="Light Grid Accent 3" w:semiHidden="0" w:uiPriority="62" w:unhideWhenUsed="0"/>
+    <w:lsdException w:name="Medium Shading 1 Accent 3" w:semiHidden="0" w:uiPriority="63" w:unhideWhenUsed="0"/>
+    <w:lsdException w:name="Medium Shading 2 Accent 3" w:semiHidden="0" w:uiPriority="64" w:unhideWhenUsed="0"/>
+    <w:lsdException w:name="Medium List 1 Accent 3" w:semiHidden="0" w:uiPriority="65" w:unhideWhenUsed="0"/>
+    <w:lsdException w:name="Medium List 2 Accent 3" w:semiHidden="0" w:uiPriority="66" w:unhideWhenUsed="0"/>
+    <w:lsdException w:name="Medium Grid 1 Accent 3" w:semiHidden="0" w:uiPriority="67" w:unhideWhenUsed="0"/>
+    <w:lsdException w:name="Medium Grid 2 Accent 3" w:semiHidden="0" w:uiPriority="68" w:unhideWhenUsed="0"/>
+    <w:lsdException w:name="Medium Grid 3 Accent 3" w:semiHidden="0" w:uiPriority="69" w:unhideWhenUsed="0"/>
+    <w:lsdException w:name="Dark List Accent 3" w:semiHidden="0" w:uiPriority="70" w:unhideWhenUsed="0"/>
+    <w:lsdException w:name="Colorful Shading Accent 3" w:semiHidden="0" w:uiPriority="71" w:unhideWhenUsed="0"/>
+    <w:lsdException w:name="Colorful List Accent 3" w:semiHidden="0" w:uiPriority="72" w:unhideWhenUsed="0"/>
+    <w:lsdException w:name="Colorful Grid Accent 3" w:semiHidden="0" w:uiPriority="73" w:unhideWhenUsed="0"/>
+    <w:lsdException w:name="Light Shading Accent 4" w:semiHidden="0" w:uiPriority="60" w:unhideWhenUsed="0"/>
+    <w:lsdException w:name="Light List Accent 4" w:semiHidden="0" w:uiPriority="61" w:unhideWhenUsed="0"/>
+    <w:lsdException w:name="Light Grid Accent 4" w:semiHidden="0" w:uiPriority="62" w:unhideWhenUsed="0"/>
+    <w:lsdException w:name="Medium Shading 1 Accent 4" w:semiHidden="0" w:uiPriority="63" w:unhideWhenUsed="0"/>
+    <w:lsdException w:name="Medium Shading 2 Accent 4" w:semiHidden="0" w:uiPriority="64" w:unhideWhenUsed="0"/>
+    <w:lsdException w:name="Medium List 1 Accent 4" w:semiHidden="0" w:uiPriority="65" w:unhideWhenUsed="0"/>
+    <w:lsdException w:name="Medium List 2 Accent 4" w:semiHidden="0" w:uiPriority="66" w:unhideWhenUsed="0"/>
+    <w:lsdException w:name="Medium Grid 1 Accent 4" w:semiHidden="0" w:uiPriority="67" w:unhideWhenUsed="0"/>
+    <w:lsdException w:name="Medium Grid 2 Accent 4" w:semiHidden="0" w:uiPriority="68" w:unhideWhenUsed="0"/>
+    <w:lsdException w:name="Medium Grid 3 Accent 4" w:semiHidden="0" w:uiPriority="69" w:unhideWhenUsed="0"/>
+    <w:lsdException w:name="Dark List Accent 4" w:semiHidden="0" w:uiPriority="70" w:unhideWhenUsed="0"/>
+    <w:lsdException w:name="Colorful Shading Accent 4" w:semiHidden="0" w:uiPriority="71" w:unhideWhenUsed="0"/>
+    <w:lsdException w:name="Colorful List Accent 4" w:semiHidden="0" w:uiPriority="72" w:unhideWhenUsed="0"/>
+    <w:lsdException w:name="Colorful Grid Accent 4" w:semiHidden="0" w:uiPriority="73" w:unhideWhenUsed="0"/>
+    <w:lsdException w:name="Light Shading Accent 5" w:semiHidden="0" w:uiPriority="60" w:unhideWhenUsed="0"/>
+    <w:lsdException w:name="Light List Accent 5" w:semiHidden="0" w:uiPriority="61" w:unhideWhenUsed="0"/>
+    <w:lsdException w:name="Light Grid Accent 5" w:semiHidden="0" w:uiPriority="62" w:unhideWhenUsed="0"/>
+    <w:lsdException w:name="Medium Shading 1 Accent 5" w:semiHidden="0" w:uiPriority="63" w:unhideWhenUsed="0"/>
+    <w:lsdException w:name="Medium Shading 2 Accent 5" w:semiHidden="0" w:uiPriority="64" w:unhideWhenUsed="0"/>
+    <w:lsdException w:name="Medium List 1 Accent 5" w:semiHidden="0" w:uiPriority="65" w:unhideWhenUsed="0"/>
+    <w:lsdException w:name="Medium List 2 Accent 5" w:semiHidden="0" w:uiPriority="66" w:unhideWhenUsed="0"/>
+    <w:lsdException w:name="Medium Grid 1 Accent 5" w:semiHidden="0" w:uiPriority="67" w:unhideWhenUsed="0"/>
+    <w:lsdException w:name="Medium Grid 2 Accent 5" w:semiHidden="0" w:uiPriority="68" w:unhideWhenUsed="0"/>
+    <w:lsdException w:name="Medium Grid 3 Accent 5" w:semiHidden="0" w:uiPriority="69" w:unhideWhenUsed="0"/>
+    <w:lsdException w:name="Dark List Accent 5" w:semiHidden="0" w:uiPriority="70" w:unhideWhenUsed="0"/>
+    <w:lsdException w:name="Colorful Shading Accent 5" w:semiHidden="0" w:uiPriority="71" w:unhideWhenUsed="0"/>
+    <w:lsdException w:name="Colorful List Accent 5" w:semiHidden="0" w:uiPriority="72" w:unhideWhenUsed="0"/>
+    <w:lsdException w:name="Colorful Grid Accent 5" w:semiHidden="0" w:uiPriority="73" w:unhideWhenUsed="0"/>
+    <w:lsdException w:name="Light Shading Accent 6" w:semiHidden="0" w:uiPriority="60" w:unhideWhenUsed="0"/>
+    <w:lsdException w:name="Light List Accent 6" w:semiHidden="0" w:uiPriority="61" w:unhideWhenUsed="0"/>
+    <w:lsdException w:name="Light Grid Accent 6" w:semiHidden="0" w:uiPriority="62" w:unhideWhenUsed="0"/>
+    <w:lsdException w:name="Medium Shading 1 Accent 6" w:semiHidden="0" w:uiPriority="63" w:unhideWhenUsed="0"/>
+    <w:lsdException w:name="Medium Shading 2 Accent 6" w:semiHidden="0" w:uiPriority="64" w:unhideWhenUsed="0"/>
+    <w:lsdException w:name="Medium List 1 Accent 6" w:semiHidden="0" w:uiPriority="65" w:unhideWhenUsed="0"/>
+    <w:lsdException w:name="Medium List 2 Accent 6" w:semiHidden="0" w:uiPriority="66" w:unhideWhenUsed="0"/>
+    <w:lsdException w:name="Medium Grid 1 Accent 6" w:semiHidden="0" w:uiPriority="67" w:unhideWhenUsed="0"/>
+    <w:lsdException w:name="Medium Grid 2 Accent 6" w:semiHidden="0" w:uiPriority="68" w:unhideWhenUsed="0"/>
+    <w:lsdException w:name="Medium Grid 3 Accent 6" w:semiHidden="0" w:uiPriority="69" w:unhideWhenUsed="0"/>
+    <w:lsdException w:name="Dark List Accent 6" w:semiHidden="0" w:uiPriority="70" w:unhideWhenUsed="0"/>
+    <w:lsdException w:name="Colorful Shading Accent 6" w:semiHidden="0" w:uiPriority="71" w:unhideWhenUsed="0"/>
+    <w:lsdException w:name="Colorful List Accent 6" w:semiHidden="0" w:uiPriority="72" w:unhideWhenUsed="0"/>
+    <w:lsdException w:name="Colorful Grid Accent 6" w:semiHidden="0" w:uiPriority="73" w:unhideWhenUsed="0"/>
+    <w:lsdException w:name="Subtle Emphasis" w:semiHidden="0" w:uiPriority="19" w:unhideWhenUsed="0" w:qFormat="1"/>
+    <w:lsdException w:name="Intense Emphasis" w:semiHidden="0" w:uiPriority="21" w:unhideWhenUsed="0" w:qFormat="1"/>
+    <w:lsdException w:name="Subtle Reference" w:semiHidden="0" w:uiPriority="31" w:unhideWhenUsed="0" w:qFormat="1"/>
+    <w:lsdException w:name="Intense Reference" w:semiHidden="0" w:uiPriority="32" w:unhideWhenUsed="0" w:qFormat="1"/>
+    <w:lsdException w:name="Book Title" w:semiHidden="0" w:uiPriority="33" w:unhideWhenUsed="0" w:qFormat="1"/>
+    <w:lsdException w:name="Bibliography" w:uiPriority="37"/>
+    <w:lsdException w:name="TOC Heading" w:uiPriority="39" w:qFormat="1"/>
   </w:latentStyles>
   <w:style w:type="paragraph" w:default="1" w:styleId="Normal">
     <w:name w:val="Normal"/>

</xml_diff>